<commit_message>
typos and quote fix
</commit_message>
<xml_diff>
--- a/resources/scorer/EV3LessonsScorer.docx
+++ b/resources/scorer/EV3LessonsScorer.docx
@@ -92,7 +92,7 @@
           <w:b/>
           <w:color w:val="000000" w:themeColor="text1"/>
         </w:rPr>
-        <w:t xml:space="preserve">(‘  </w:t>
+        <w:t xml:space="preserve">(“  </w:t>
       </w:r>
       <w:proofErr w:type="gramEnd"/>
       <w:r>
@@ -100,7 +100,14 @@
           <w:b/>
           <w:color w:val="000000" w:themeColor="text1"/>
         </w:rPr>
-        <w:t>’)</w:t>
+        <w:t>“</w:t>
+      </w:r>
+      <w:r>
+        <w:rPr>
+          <w:b/>
+          <w:color w:val="000000" w:themeColor="text1"/>
+        </w:rPr>
+        <w:t>)</w:t>
       </w:r>
       <w:r>
         <w:rPr>
@@ -157,392 +164,344 @@
     <w:p/>
     <w:p>
       <w:r>
-        <w:t xml:space="preserve">              title = "Hydro Dynamics Scorer"</w:t>
-      </w:r>
-    </w:p>
-    <w:p>
-      <w:r>
-        <w:t xml:space="preserve">              yes = "</w:t>
-      </w:r>
-      <w:proofErr w:type="spellStart"/>
-      <w:r>
-        <w:t>Yes</w:t>
-      </w:r>
-      <w:proofErr w:type="spellEnd"/>
-      <w:r>
-        <w:t>"</w:t>
+        <w:t xml:space="preserve">  title = "Hydro Dynamics Scorer"</w:t>
+      </w:r>
+    </w:p>
+    <w:p>
+      <w:r>
+        <w:t xml:space="preserve">  yes = "Yes"</w:t>
+      </w:r>
+    </w:p>
+    <w:p>
+      <w:r>
+        <w:t xml:space="preserve">  no = "N</w:t>
       </w:r>
       <w:bookmarkStart w:id="0" w:name="_GoBack"/>
       <w:bookmarkEnd w:id="0"/>
-    </w:p>
-    <w:p>
-      <w:r>
-        <w:t xml:space="preserve">              no = "</w:t>
+      <w:r>
+        <w:t>o"</w:t>
+      </w:r>
+    </w:p>
+    <w:p>
+      <w:r>
+        <w:t xml:space="preserve">  partly = "Partly"</w:t>
+      </w:r>
+    </w:p>
+    <w:p>
+      <w:r>
+        <w:t xml:space="preserve">  completely = "Completely"</w:t>
+      </w:r>
+    </w:p>
+    <w:p>
+      <w:r>
+        <w:t xml:space="preserve">  </w:t>
       </w:r>
       <w:proofErr w:type="spellStart"/>
       <w:r>
-        <w:t>No</w:t>
+        <w:t>pointsText</w:t>
       </w:r>
       <w:proofErr w:type="spellEnd"/>
       <w:r>
-        <w:t>"</w:t>
-      </w:r>
-    </w:p>
-    <w:p>
-      <w:r>
-        <w:t xml:space="preserve">              partly = "</w:t>
+        <w:t xml:space="preserve"> = "Points"</w:t>
+      </w:r>
+    </w:p>
+    <w:p>
+      <w:r>
+        <w:t xml:space="preserve">  </w:t>
       </w:r>
       <w:proofErr w:type="spellStart"/>
       <w:r>
-        <w:t>Partly</w:t>
+        <w:t>resetText</w:t>
       </w:r>
       <w:proofErr w:type="spellEnd"/>
       <w:r>
-        <w:t>"</w:t>
-      </w:r>
-    </w:p>
-    <w:p>
-      <w:r>
-        <w:t xml:space="preserve">              completely = "</w:t>
+        <w:t xml:space="preserve"> = "Reset"</w:t>
+      </w:r>
+    </w:p>
+    <w:p/>
+    <w:p>
+      <w:r>
+        <w:t xml:space="preserve">  M01title = "Pipe Removal"</w:t>
+      </w:r>
+    </w:p>
+    <w:p>
+      <w:r>
+        <w:t xml:space="preserve">  M01a = "Is the broken pipe completely in base?"</w:t>
+      </w:r>
+    </w:p>
+    <w:p>
+      <w:r>
+        <w:t xml:space="preserve">  M02title = "Flow"</w:t>
+      </w:r>
+    </w:p>
+    <w:p>
+      <w:r>
+        <w:t xml:space="preserve">  M02a = "Was one Big Water in the other team’s field as a result of turning the Pump System’s valve(s)?"</w:t>
+      </w:r>
+    </w:p>
+    <w:p>
+      <w:r>
+        <w:t xml:space="preserve">  M03title = "Pump Addition"</w:t>
+      </w:r>
+    </w:p>
+    <w:p>
+      <w:r>
+        <w:t xml:space="preserve">  M03a = "Is the Pump Addition in contact with the mat and completely inside the Pump Addition target?"</w:t>
+      </w:r>
+    </w:p>
+    <w:p>
+      <w:r>
+        <w:t xml:space="preserve">  M04title = "Rain"</w:t>
+      </w:r>
+    </w:p>
+    <w:p>
+      <w:r>
+        <w:t xml:space="preserve">  M04a = "Did at least one Rain come out of the Rain Cloud?"</w:t>
+      </w:r>
+    </w:p>
+    <w:p>
+      <w:r>
+        <w:t xml:space="preserve">  M05title = "Filter"</w:t>
+      </w:r>
+    </w:p>
+    <w:p>
+      <w:r>
+        <w:t xml:space="preserve">  M05a = "Has the Filter been moved north until the lock latch drops?"</w:t>
+      </w:r>
+    </w:p>
+    <w:p>
+      <w:r>
+        <w:t xml:space="preserve">  M06title = "Water Treatment"</w:t>
+      </w:r>
+    </w:p>
+    <w:p>
+      <w:r>
+        <w:t xml:space="preserve">  M06a = "Has the Big Water been ejected, due only to moving the Toilet lever?"</w:t>
+      </w:r>
+    </w:p>
+    <w:p>
+      <w:r>
+        <w:t xml:space="preserve">  M07title = "Fountain"</w:t>
+      </w:r>
+    </w:p>
+    <w:p>
+      <w:r>
+        <w:t xml:space="preserve">  M07a = "Has the Fountain’s middle layer risen some obvious height, due only to a Big Water in the gray tub?"</w:t>
+      </w:r>
+    </w:p>
+    <w:p>
+      <w:r>
+        <w:t xml:space="preserve">  M08title ="Manhole Covers"</w:t>
+      </w:r>
+    </w:p>
+    <w:p>
+      <w:r>
+        <w:t xml:space="preserve">  M08a = "How many Manhole covers are flipped over past </w:t>
+      </w:r>
+      <w:r>
+        <w:t>vertical</w:t>
+      </w:r>
+      <w:r>
+        <w:t xml:space="preserve"> without ever reaching Base?"</w:t>
+      </w:r>
+    </w:p>
+    <w:p>
+      <w:r>
+        <w:t xml:space="preserve">  M08b = "Are both Manhole</w:t>
+      </w:r>
+      <w:r>
+        <w:t xml:space="preserve"> </w:t>
+      </w:r>
+      <w:r>
+        <w:t>covers completely in separate Tripod targets?"</w:t>
+      </w:r>
+    </w:p>
+    <w:p>
+      <w:r>
+        <w:t xml:space="preserve">  M09title = "Tripod"</w:t>
+      </w:r>
+    </w:p>
+    <w:p>
+      <w:r>
+        <w:t xml:space="preserve">  M09a = "Is the inspection camera Tripod partly in either Tripod target, with all of its feet touching the mat?"</w:t>
+      </w:r>
+    </w:p>
+    <w:p>
+      <w:r>
+        <w:t xml:space="preserve">  M09b = "Is the inspection camera Tripod completely in either Tripod target, with all of its feet touching the mat?"</w:t>
+      </w:r>
+    </w:p>
+    <w:p>
+      <w:r>
+        <w:t xml:space="preserve">  M09c = "Is the inspection camera Tripod completely or partly in either Tripod target, with all of its feet touching the mat?"</w:t>
+      </w:r>
+    </w:p>
+    <w:p>
+      <w:r>
+        <w:t xml:space="preserve">  M10title = "Pipe Replacement"</w:t>
+      </w:r>
+    </w:p>
+    <w:p>
+      <w:r>
+        <w:t xml:space="preserve">  M10a = "Is the New Pipe in the location the Broken Pipe was, in full/flat contact with the mat?"</w:t>
+      </w:r>
+    </w:p>
+    <w:p>
+      <w:r>
+        <w:lastRenderedPageBreak/>
+        <w:t xml:space="preserve">  M11title = "Pipe Construction"</w:t>
+      </w:r>
+    </w:p>
+    <w:p>
+      <w:r>
+        <w:t xml:space="preserve">  M11a = "Is the New Pipe partly in its target, in full/flat contact with the mat?"</w:t>
+      </w:r>
+    </w:p>
+    <w:p>
+      <w:r>
+        <w:t xml:space="preserve">  M11b = "Is the New Pipe completely in its target, in full/flat contact with the mat?"</w:t>
+      </w:r>
+    </w:p>
+    <w:p>
+      <w:r>
+        <w:t xml:space="preserve">  M11c = "Is the New Pipe partly or completely in its target, in full/flat contact with the mat?"</w:t>
+      </w:r>
+    </w:p>
+    <w:p>
+      <w:r>
+        <w:t xml:space="preserve">  M12title = "Sludge"</w:t>
+      </w:r>
+    </w:p>
+    <w:p>
+      <w:r>
+        <w:t xml:space="preserve">  M12a = "Is the Sludge touching the visible wood of any of the six drawn garden boxes?"</w:t>
+      </w:r>
+    </w:p>
+    <w:p>
+      <w:r>
+        <w:t xml:space="preserve">  M13title = "Flower"</w:t>
+      </w:r>
+    </w:p>
+    <w:p>
+      <w:r>
+        <w:t xml:space="preserve">  M13a = "Has the Flower risen some obvious height and stays there, due only to a Big Water in the brown pot?"</w:t>
+      </w:r>
+    </w:p>
+    <w:p>
+      <w:r>
+        <w:t xml:space="preserve">  M13b = "Does the Flower have at least one Rain in the purple part, touching nothing but the Flower model."</w:t>
+      </w:r>
+    </w:p>
+    <w:p>
+      <w:r>
+        <w:t xml:space="preserve">  M14title = "Water Well"</w:t>
+      </w:r>
+    </w:p>
+    <w:p>
+      <w:r>
+        <w:t xml:space="preserve">  M14a = "Is the Water Well in contact with the mat and that contact is partly inside the Water Well target?"</w:t>
+      </w:r>
+    </w:p>
+    <w:p>
+      <w:r>
+        <w:t xml:space="preserve">  M14b = "Is the Water Well in contact with the mat and that contact is completely in the Water Well target?"</w:t>
+      </w:r>
+    </w:p>
+    <w:p>
+      <w:r>
+        <w:t xml:space="preserve">  M14c = "Is the Water Well in contact with the mat and that contact is partly or completely in the Water Well target?"</w:t>
+      </w:r>
+    </w:p>
+    <w:p>
+      <w:r>
+        <w:t xml:space="preserve">  M15title = "Fire"</w:t>
+      </w:r>
+    </w:p>
+    <w:p>
+      <w:r>
+        <w:t xml:space="preserve">  M15a = "Did the fire drop only by making the Firetruck apply direct force to the House’s lever?"</w:t>
+      </w:r>
+    </w:p>
+    <w:p>
+      <w:r>
+        <w:t xml:space="preserve">  M16title = "Water Collection"</w:t>
+      </w:r>
+    </w:p>
+    <w:p>
+      <w:r>
+        <w:t xml:space="preserve">  M16a = "Is there at least one Rain touching the mat in the Water Target and touching nothing else other than the target and/or other water?"</w:t>
+      </w:r>
+    </w:p>
+    <w:p>
+      <w:r>
+        <w:t xml:space="preserve">  M16b = "How many Big Water are there that are touching the mat in the Water Target and touching nothing else other than the target and/or other water?"</w:t>
+      </w:r>
+    </w:p>
+    <w:p>
+      <w:r>
+        <w:t xml:space="preserve">  M16c = "Is there at least one Big Water on top of the above Big Water with nothing touching it but other water?"</w:t>
+      </w:r>
+    </w:p>
+    <w:p>
+      <w:r>
+        <w:t xml:space="preserve">  M16d = "Note: Target must never touch the Off-Limits Line. Water may be touching the target, and/or other water, but not be touching nor guided by anything else."</w:t>
+      </w:r>
+    </w:p>
+    <w:p>
+      <w:r>
+        <w:t xml:space="preserve">  M17title = "Slingshot"</w:t>
+      </w:r>
+    </w:p>
+    <w:p>
+      <w:r>
+        <w:t xml:space="preserve">  M17a = "Is the Sli</w:t>
+      </w:r>
+      <w:r>
+        <w:t>n</w:t>
+      </w:r>
+      <w:r>
+        <w:t>gshot completely in its target?"</w:t>
+      </w:r>
+    </w:p>
+    <w:p>
+      <w:r>
+        <w:t xml:space="preserve">  M17b = "Is the Dirty Water and a Rain completely in the Slingshot target?"</w:t>
+      </w:r>
+    </w:p>
+    <w:p>
+      <w:r>
+        <w:t xml:space="preserve">  M18title = "Faucet"</w:t>
+      </w:r>
+    </w:p>
+    <w:p>
+      <w:r>
+        <w:t xml:space="preserve">  M18a = "Is the water level obviously more blue than white as seen from above the cup, only by turning the Faucet handle?"</w:t>
+      </w:r>
+    </w:p>
+    <w:p>
+      <w:r>
+        <w:t xml:space="preserve">  </w:t>
       </w:r>
       <w:proofErr w:type="spellStart"/>
       <w:r>
-        <w:t>Completely</w:t>
+        <w:t>PenaltyTitle</w:t>
       </w:r>
       <w:proofErr w:type="spellEnd"/>
       <w:r>
-        <w:t>"</w:t>
-      </w:r>
-    </w:p>
-    <w:p>
-      <w:r>
-        <w:t xml:space="preserve">              </w:t>
+        <w:t xml:space="preserve"> = "Penalties"</w:t>
+      </w:r>
+    </w:p>
+    <w:p>
+      <w:r>
+        <w:t xml:space="preserve">  </w:t>
       </w:r>
       <w:proofErr w:type="spellStart"/>
       <w:r>
-        <w:t>pointsText</w:t>
+        <w:t>PenaltyText</w:t>
       </w:r>
       <w:proofErr w:type="spellEnd"/>
       <w:r>
-        <w:t xml:space="preserve"> = 'Points'</w:t>
-      </w:r>
-    </w:p>
-    <w:p>
-      <w:r>
-        <w:t xml:space="preserve">              </w:t>
-      </w:r>
-      <w:proofErr w:type="spellStart"/>
-      <w:r>
-        <w:t>resetText</w:t>
-      </w:r>
-      <w:proofErr w:type="spellEnd"/>
-      <w:r>
-        <w:t xml:space="preserve"> = 'Reset'</w:t>
-      </w:r>
-    </w:p>
-    <w:p/>
-    <w:p>
-      <w:r>
-        <w:t xml:space="preserve">              M01title = 'Pipe Removal'</w:t>
-      </w:r>
-    </w:p>
-    <w:p>
-      <w:r>
-        <w:t xml:space="preserve">              M01a = 'Is the broken pipe completely in base?'</w:t>
-      </w:r>
-    </w:p>
-    <w:p>
-      <w:r>
-        <w:t xml:space="preserve">              M02title = 'Flow'</w:t>
-      </w:r>
-    </w:p>
-    <w:p>
-      <w:r>
-        <w:t xml:space="preserve">              M02a = 'Was one Big Water in the other team’s field </w:t>
-      </w:r>
-      <w:proofErr w:type="gramStart"/>
-      <w:r>
-        <w:t>as a result of</w:t>
-      </w:r>
-      <w:proofErr w:type="gramEnd"/>
-      <w:r>
-        <w:t xml:space="preserve"> turning the Pump System’s valve(s)?'</w:t>
-      </w:r>
-    </w:p>
-    <w:p>
-      <w:r>
-        <w:t xml:space="preserve">              M03title = 'Pump Addition'</w:t>
-      </w:r>
-    </w:p>
-    <w:p>
-      <w:r>
-        <w:t xml:space="preserve">              M03a = 'Is the Pump Addition in contact with the mat and completely inside the Pump Addition target?'</w:t>
-      </w:r>
-    </w:p>
-    <w:p>
-      <w:r>
-        <w:t xml:space="preserve">              M04title = 'Rain'</w:t>
-      </w:r>
-    </w:p>
-    <w:p>
-      <w:r>
-        <w:t xml:space="preserve">              M04a = 'Did at least one Rain come out of the Rain Cloud?'</w:t>
-      </w:r>
-    </w:p>
-    <w:p>
-      <w:r>
-        <w:t xml:space="preserve">              M05title = 'Filter'</w:t>
-      </w:r>
-    </w:p>
-    <w:p>
-      <w:r>
-        <w:t xml:space="preserve">              M05a = 'Has the Filter been moved north until the lock latch drops?'</w:t>
-      </w:r>
-    </w:p>
-    <w:p>
-      <w:r>
-        <w:t xml:space="preserve">              M06title = 'Water Treatment'</w:t>
-      </w:r>
-    </w:p>
-    <w:p>
-      <w:r>
-        <w:t xml:space="preserve">              M06a = 'Has the Big Water been ejected, due only to moving the Toilet lever?'</w:t>
-      </w:r>
-    </w:p>
-    <w:p>
-      <w:r>
-        <w:t xml:space="preserve">              M07title = 'Fountain'</w:t>
-      </w:r>
-    </w:p>
-    <w:p>
-      <w:r>
-        <w:t xml:space="preserve">              M07a = 'Has the Fountain’s middle layer risen some obvious height, due only to a Big Water in the gray tub?'</w:t>
-      </w:r>
-    </w:p>
-    <w:p>
-      <w:r>
-        <w:t xml:space="preserve">              M08title ='Manhole Covers'</w:t>
-      </w:r>
-    </w:p>
-    <w:p>
-      <w:r>
-        <w:t xml:space="preserve">              M08a = 'How many Manhole covers are flipped over past </w:t>
-      </w:r>
-      <w:proofErr w:type="spellStart"/>
-      <w:r>
-        <w:t>veritical</w:t>
-      </w:r>
-      <w:proofErr w:type="spellEnd"/>
-      <w:r>
-        <w:t xml:space="preserve"> without ever reaching Base?'</w:t>
-      </w:r>
-    </w:p>
-    <w:p>
-      <w:r>
-        <w:t xml:space="preserve">              M08b = 'Are both </w:t>
-      </w:r>
-      <w:proofErr w:type="spellStart"/>
-      <w:r>
-        <w:t>Manholecovers</w:t>
-      </w:r>
-      <w:proofErr w:type="spellEnd"/>
-      <w:r>
-        <w:t xml:space="preserve"> completely in separate Tripod targets?'</w:t>
-      </w:r>
-    </w:p>
-    <w:p>
-      <w:r>
-        <w:t xml:space="preserve">              M09title = 'Tripod'</w:t>
-      </w:r>
-    </w:p>
-    <w:p>
-      <w:r>
-        <w:t xml:space="preserve">              M09a = 'Is the inspection camera Tripod partly in either Tripod target, with all of its feet touching the mat?'</w:t>
-      </w:r>
-    </w:p>
-    <w:p>
-      <w:r>
-        <w:t xml:space="preserve">              M09b = 'Is the inspection camera Tripod completely in either Tripod target, with all of its feet touching the mat?'</w:t>
-      </w:r>
-    </w:p>
-    <w:p>
-      <w:r>
-        <w:t xml:space="preserve">              M09c = 'Is the inspection camera Tripod completely or partly in either Tripod target, with all of its feet touching the mat?'</w:t>
-      </w:r>
-    </w:p>
-    <w:p>
-      <w:r>
-        <w:t xml:space="preserve">              M10title = 'Pipe Replacement'</w:t>
-      </w:r>
-    </w:p>
-    <w:p>
-      <w:r>
-        <w:t xml:space="preserve">              M10a = 'Is the New Pipe in the location the Broken Pipe was, in full/flat contact with the mat?'</w:t>
-      </w:r>
-    </w:p>
-    <w:p>
-      <w:r>
-        <w:lastRenderedPageBreak/>
-        <w:t xml:space="preserve">              M11title = 'Pipe Construction'</w:t>
-      </w:r>
-    </w:p>
-    <w:p>
-      <w:r>
-        <w:t xml:space="preserve">              M11a = 'Is the New Pipe partly in its target, in full/flat contact with the mat?'</w:t>
-      </w:r>
-    </w:p>
-    <w:p>
-      <w:r>
-        <w:t xml:space="preserve">              M11b = 'Is the New Pipe completely in its target, in full/flat contact with the mat?'</w:t>
-      </w:r>
-    </w:p>
-    <w:p>
-      <w:r>
-        <w:t xml:space="preserve">              M11c = 'Is the New Pipe partly or completely in its target, in full/flat contact with the mat?'</w:t>
-      </w:r>
-    </w:p>
-    <w:p>
-      <w:r>
-        <w:t xml:space="preserve">              M12title = 'Sludge'</w:t>
-      </w:r>
-    </w:p>
-    <w:p>
-      <w:r>
-        <w:t xml:space="preserve">              M12a = 'Is the Sludge touching the visible wood of any of the six drawn garden boxes?'</w:t>
-      </w:r>
-    </w:p>
-    <w:p>
-      <w:r>
-        <w:t xml:space="preserve">              M13title = 'Flower'</w:t>
-      </w:r>
-    </w:p>
-    <w:p>
-      <w:r>
-        <w:t xml:space="preserve">              M13a = 'Has the Flower risen some obvious height and stays there, due only to a Big Water in the brown pot?'</w:t>
-      </w:r>
-    </w:p>
-    <w:p>
-      <w:r>
-        <w:t xml:space="preserve">              M13b = 'Does the Flower have at least one Rain in the purple part, touching nothing but the Flower model.'</w:t>
-      </w:r>
-    </w:p>
-    <w:p>
-      <w:r>
-        <w:t xml:space="preserve">              M14title = 'Water Well'</w:t>
-      </w:r>
-    </w:p>
-    <w:p>
-      <w:r>
-        <w:t xml:space="preserve">              M14a = 'Is the Water Well in contact with the mat and that contact is partly inside the Water Well target?'</w:t>
-      </w:r>
-    </w:p>
-    <w:p>
-      <w:r>
-        <w:t xml:space="preserve">              M14b = 'Is the Water Well in contact with the mat and that contact is completely in the Water Well target?'</w:t>
-      </w:r>
-    </w:p>
-    <w:p>
-      <w:r>
-        <w:t xml:space="preserve">              M14c = 'Is the Water Well in contact with the mat and that contact is partly or completely in the Water Well target?'</w:t>
-      </w:r>
-    </w:p>
-    <w:p>
-      <w:r>
-        <w:t xml:space="preserve">              M15title = 'Fire'</w:t>
-      </w:r>
-    </w:p>
-    <w:p>
-      <w:r>
-        <w:t xml:space="preserve">              M15a = 'Did the fire drop only by making the Firetruck apply direct force to the House’s lever?'</w:t>
-      </w:r>
-    </w:p>
-    <w:p>
-      <w:r>
-        <w:t xml:space="preserve">              M16title = 'Water Collection'</w:t>
-      </w:r>
-    </w:p>
-    <w:p>
-      <w:r>
-        <w:t xml:space="preserve">              M16a = 'Is there at least one Rain touching the mat in the Water Target and touching nothing else other than the target and/or other water?'</w:t>
-      </w:r>
-    </w:p>
-    <w:p>
-      <w:r>
-        <w:t xml:space="preserve">              M16b = 'How many Big Water are there that are touching the mat in the Water Target and touching nothing else other than the target and/or other water?'</w:t>
-      </w:r>
-    </w:p>
-    <w:p>
-      <w:r>
-        <w:t xml:space="preserve">              M16c = 'Is there at least one Big Water on top of the above Big Water with nothing touching it but other water?'</w:t>
-      </w:r>
-    </w:p>
-    <w:p>
-      <w:r>
-        <w:t xml:space="preserve">              M16d = 'Note: Target must never touch the Off-Limits Line. Water may be touching the target, and/or other water, but not be touching nor guided by anything else.'</w:t>
-      </w:r>
-    </w:p>
-    <w:p>
-      <w:r>
-        <w:t xml:space="preserve">              M17title = 'Slingshot'</w:t>
-      </w:r>
-    </w:p>
-    <w:p>
-      <w:r>
-        <w:t xml:space="preserve">              M17a = 'Is the </w:t>
-      </w:r>
-      <w:proofErr w:type="spellStart"/>
-      <w:r>
-        <w:t>Sligshot</w:t>
-      </w:r>
-      <w:proofErr w:type="spellEnd"/>
-      <w:r>
-        <w:t xml:space="preserve"> completely in its target?'</w:t>
-      </w:r>
-    </w:p>
-    <w:p>
-      <w:r>
-        <w:t xml:space="preserve">              M17b = 'Is the Dirty Water and a Rain completely in the Slingshot target?'</w:t>
-      </w:r>
-    </w:p>
-    <w:p>
-      <w:r>
-        <w:t xml:space="preserve">              M18title = 'Faucet'</w:t>
-      </w:r>
-    </w:p>
-    <w:p>
-      <w:r>
-        <w:t xml:space="preserve">              M18a = 'Is the water level obviously more blue than white as seen from above the cup, only by turning the Faucet handle?'</w:t>
-      </w:r>
-    </w:p>
-    <w:p>
-      <w:r>
-        <w:t xml:space="preserve">              </w:t>
-      </w:r>
-      <w:proofErr w:type="spellStart"/>
-      <w:r>
-        <w:t>PenaltyTitle</w:t>
-      </w:r>
-      <w:proofErr w:type="spellEnd"/>
-      <w:r>
-        <w:t xml:space="preserve"> = 'Penalties'</w:t>
-      </w:r>
-    </w:p>
-    <w:p>
-      <w:r>
-        <w:t xml:space="preserve">              </w:t>
-      </w:r>
-      <w:proofErr w:type="spellStart"/>
-      <w:r>
-        <w:t>PenaltyText</w:t>
-      </w:r>
-      <w:proofErr w:type="spellEnd"/>
-      <w:r>
-        <w:t xml:space="preserve"> = 'How many penalties are in the white triangle area?'</w:t>
-      </w:r>
-    </w:p>
-    <w:p>
-      <w:r>
-        <w:t xml:space="preserve">            }</w:t>
+        <w:t xml:space="preserve"> = "How many penalties are in the white triangle area?"</w:t>
       </w:r>
     </w:p>
     <w:sectPr>

</xml_diff>